<commit_message>
Oppdaterte litt på doc
</commit_message>
<xml_diff>
--- a/Rapport Unity Eksamen.docx
+++ b/Rapport Unity Eksamen.docx
@@ -1,6 +1,6 @@
 
 <file path=word/document.xml><?xml version="1.0" encoding="utf-8"?>
-<w:document xmlns:wpc="http://schemas.microsoft.com/office/word/2010/wordprocessingCanvas" xmlns:cx="http://schemas.microsoft.com/office/drawing/2014/chartex" xmlns:cx1="http://schemas.microsoft.com/office/drawing/2015/9/8/chartex" xmlns:cx2="http://schemas.microsoft.com/office/drawing/2015/10/21/chartex" xmlns:cx3="http://schemas.microsoft.com/office/drawing/2016/5/9/chartex" xmlns:cx4="http://schemas.microsoft.com/office/drawing/2016/5/10/chartex" xmlns:cx5="http://schemas.microsoft.com/office/drawing/2016/5/11/chartex" xmlns:cx6="http://schemas.microsoft.com/office/drawing/2016/5/12/chartex" xmlns:cx7="http://schemas.microsoft.com/office/drawing/2016/5/13/chartex" xmlns:cx8="http://schemas.microsoft.com/office/drawing/2016/5/14/chartex" xmlns:mc="http://schemas.openxmlformats.org/markup-compatibility/2006" xmlns:aink="http://schemas.microsoft.com/office/drawing/2016/ink" xmlns:am3d="http://schemas.microsoft.com/office/drawing/2017/model3d" xmlns:o="urn:schemas-microsoft-com:office:office" xmlns:r="http://schemas.openxmlformats.org/officeDocument/2006/relationships" xmlns:m="http://schemas.openxmlformats.org/officeDocument/2006/math" xmlns:v="urn:schemas-microsoft-com:vml" xmlns:wp14="http://schemas.microsoft.com/office/word/2010/wordprocessingDrawing" xmlns:wp="http://schemas.openxmlformats.org/drawingml/2006/wordprocessingDrawing" xmlns:w10="urn:schemas-microsoft-com:office:word" xmlns:w="http://schemas.openxmlformats.org/wordprocessingml/2006/main" xmlns:w14="http://schemas.microsoft.com/office/word/2010/wordml" xmlns:w15="http://schemas.microsoft.com/office/word/2012/wordml" xmlns:w16cex="http://schemas.microsoft.com/office/word/2018/wordml/cex" xmlns:w16cid="http://schemas.microsoft.com/office/word/2016/wordml/cid" xmlns:w16="http://schemas.microsoft.com/office/word/2018/wordml" xmlns:w16se="http://schemas.microsoft.com/office/word/2015/wordml/symex" xmlns:wpg="http://schemas.microsoft.com/office/word/2010/wordprocessingGroup" xmlns:wpi="http://schemas.microsoft.com/office/word/2010/wordprocessingInk" xmlns:wne="http://schemas.microsoft.com/office/word/2006/wordml" xmlns:wps="http://schemas.microsoft.com/office/word/2010/wordprocessingShape" mc:Ignorable="w14 w15 w16se w16cid w16 w16cex wp14">
+<w:document xmlns:wpc="http://schemas.microsoft.com/office/word/2010/wordprocessingCanvas" xmlns:cx="http://schemas.microsoft.com/office/drawing/2014/chartex" xmlns:cx1="http://schemas.microsoft.com/office/drawing/2015/9/8/chartex" xmlns:cx2="http://schemas.microsoft.com/office/drawing/2015/10/21/chartex" xmlns:cx3="http://schemas.microsoft.com/office/drawing/2016/5/9/chartex" xmlns:cx4="http://schemas.microsoft.com/office/drawing/2016/5/10/chartex" xmlns:cx5="http://schemas.microsoft.com/office/drawing/2016/5/11/chartex" xmlns:cx6="http://schemas.microsoft.com/office/drawing/2016/5/12/chartex" xmlns:cx7="http://schemas.microsoft.com/office/drawing/2016/5/13/chartex" xmlns:cx8="http://schemas.microsoft.com/office/drawing/2016/5/14/chartex" xmlns:mc="http://schemas.openxmlformats.org/markup-compatibility/2006" xmlns:aink="http://schemas.microsoft.com/office/drawing/2016/ink" xmlns:am3d="http://schemas.microsoft.com/office/drawing/2017/model3d" xmlns:o="urn:schemas-microsoft-com:office:office" xmlns:r="http://schemas.openxmlformats.org/officeDocument/2006/relationships" xmlns:m="http://schemas.openxmlformats.org/officeDocument/2006/math" xmlns:v="urn:schemas-microsoft-com:vml" xmlns:wp14="http://schemas.microsoft.com/office/word/2010/wordprocessingDrawing" xmlns:wp="http://schemas.openxmlformats.org/drawingml/2006/wordprocessingDrawing" xmlns:w10="urn:schemas-microsoft-com:office:word" xmlns:w="http://schemas.openxmlformats.org/wordprocessingml/2006/main" xmlns:w14="http://schemas.microsoft.com/office/word/2010/wordml" xmlns:w15="http://schemas.microsoft.com/office/word/2012/wordml" xmlns:w16cid="http://schemas.microsoft.com/office/word/2016/wordml/cid" xmlns:w16se="http://schemas.microsoft.com/office/word/2015/wordml/symex" xmlns:wpg="http://schemas.microsoft.com/office/word/2010/wordprocessingGroup" xmlns:wpi="http://schemas.microsoft.com/office/word/2010/wordprocessingInk" xmlns:wne="http://schemas.microsoft.com/office/word/2006/wordml" xmlns:wps="http://schemas.microsoft.com/office/word/2010/wordprocessingShape" mc:Ignorable="w14 w15 w16se w16cid wp14">
   <w:body>
     <w:p>
       <w:pPr>
@@ -16,23 +16,7 @@
           <w:sz w:val="48"/>
           <w:szCs w:val="48"/>
         </w:rPr>
-        <w:t xml:space="preserve">Rapport </w:t>
-      </w:r>
-      <w:proofErr w:type="spellStart"/>
-      <w:r>
-        <w:rPr>
-          <w:sz w:val="48"/>
-          <w:szCs w:val="48"/>
-        </w:rPr>
-        <w:t>Unity</w:t>
-      </w:r>
-      <w:proofErr w:type="spellEnd"/>
-      <w:r>
-        <w:rPr>
-          <w:sz w:val="48"/>
-          <w:szCs w:val="48"/>
-        </w:rPr>
-        <w:t xml:space="preserve"> Eksamen</w:t>
+        <w:t>Rapport Unity Eksamen</w:t>
       </w:r>
     </w:p>
     <w:p/>
@@ -42,38 +26,37 @@
       </w:r>
     </w:p>
     <w:p>
-      <w:proofErr w:type="spellStart"/>
       <w:r>
-        <w:t>Kittikorn</w:t>
+        <w:t>Kittikorn Detnoi, Kaja Holte Navjord, Knut Heggdal og Murvet Erdogan.</w:t>
       </w:r>
-      <w:proofErr w:type="spellEnd"/>
+    </w:p>
+    <w:p/>
+    <w:p>
       <w:r>
-        <w:t xml:space="preserve"> </w:t>
+        <w:t>Prosess:</w:t>
       </w:r>
-      <w:proofErr w:type="spellStart"/>
+    </w:p>
+    <w:p>
       <w:r>
-        <w:t>Detnoi</w:t>
+        <w:t>Noe fra pensum:</w:t>
       </w:r>
-      <w:proofErr w:type="spellEnd"/>
+    </w:p>
+    <w:p>
       <w:r>
-        <w:t xml:space="preserve">, Kaja Holte Navjord, Knut Heggdal og </w:t>
+        <w:t>Spesielle utfordringer og hva vi er fornøyd med:</w:t>
       </w:r>
-      <w:proofErr w:type="spellStart"/>
+    </w:p>
+    <w:p>
       <w:r>
-        <w:t>Murvet</w:t>
+        <w:t>Kjente buggs i spillet:</w:t>
       </w:r>
-      <w:proofErr w:type="spellEnd"/>
+    </w:p>
+    <w:p>
       <w:r>
-        <w:t xml:space="preserve"> </w:t>
+        <w:t>Kilder:</w:t>
       </w:r>
-      <w:proofErr w:type="spellStart"/>
-      <w:r>
-        <w:t>Erdogan</w:t>
-      </w:r>
-      <w:proofErr w:type="spellEnd"/>
-      <w:r>
-        <w:t>.</w:t>
-      </w:r>
+      <w:bookmarkStart w:id="0" w:name="_GoBack"/>
+      <w:bookmarkEnd w:id="0"/>
     </w:p>
     <w:sectPr>
       <w:pgSz w:w="11906" w:h="16838"/>
@@ -86,7 +69,7 @@
 </file>
 
 <file path=word/styles.xml><?xml version="1.0" encoding="utf-8"?>
-<w:styles xmlns:mc="http://schemas.openxmlformats.org/markup-compatibility/2006" xmlns:r="http://schemas.openxmlformats.org/officeDocument/2006/relationships" xmlns:w="http://schemas.openxmlformats.org/wordprocessingml/2006/main" xmlns:w14="http://schemas.microsoft.com/office/word/2010/wordml" xmlns:w15="http://schemas.microsoft.com/office/word/2012/wordml" xmlns:w16cex="http://schemas.microsoft.com/office/word/2018/wordml/cex" xmlns:w16cid="http://schemas.microsoft.com/office/word/2016/wordml/cid" xmlns:w16="http://schemas.microsoft.com/office/word/2018/wordml" xmlns:w16se="http://schemas.microsoft.com/office/word/2015/wordml/symex" mc:Ignorable="w14 w15 w16se w16cid w16 w16cex">
+<w:styles xmlns:mc="http://schemas.openxmlformats.org/markup-compatibility/2006" xmlns:r="http://schemas.openxmlformats.org/officeDocument/2006/relationships" xmlns:w="http://schemas.openxmlformats.org/wordprocessingml/2006/main" xmlns:w14="http://schemas.microsoft.com/office/word/2010/wordml" xmlns:w15="http://schemas.microsoft.com/office/word/2012/wordml" xmlns:w16cid="http://schemas.microsoft.com/office/word/2016/wordml/cid" xmlns:w16se="http://schemas.microsoft.com/office/word/2015/wordml/symex" mc:Ignorable="w14 w15 w16se w16cid">
   <w:docDefaults>
     <w:rPrDefault>
       <w:rPr>
@@ -102,7 +85,7 @@
       </w:pPr>
     </w:pPrDefault>
   </w:docDefaults>
-  <w:latentStyles w:defLockedState="0" w:defUIPriority="99" w:defSemiHidden="0" w:defUnhideWhenUsed="0" w:defQFormat="0" w:count="376">
+  <w:latentStyles w:defLockedState="0" w:defUIPriority="99" w:defSemiHidden="0" w:defUnhideWhenUsed="0" w:defQFormat="0" w:count="377">
     <w:lsdException w:name="Normal" w:uiPriority="0" w:qFormat="1"/>
     <w:lsdException w:name="heading 1" w:uiPriority="9" w:qFormat="1"/>
     <w:lsdException w:name="heading 2" w:semiHidden="1" w:uiPriority="9" w:unhideWhenUsed="1" w:qFormat="1"/>
@@ -476,6 +459,7 @@
     <w:lsdException w:name="Hashtag" w:semiHidden="1" w:unhideWhenUsed="1"/>
     <w:lsdException w:name="Unresolved Mention" w:semiHidden="1" w:unhideWhenUsed="1"/>
     <w:lsdException w:name="Smart Link" w:semiHidden="1" w:unhideWhenUsed="1"/>
+    <w:lsdException w:name="Smart Link Error" w:semiHidden="1" w:unhideWhenUsed="1"/>
   </w:latentStyles>
   <w:style w:type="paragraph" w:default="1" w:styleId="Normal">
     <w:name w:val="Normal"/>

</xml_diff>

<commit_message>
litt mer skriv på dokumentet
</commit_message>
<xml_diff>
--- a/Rapport Unity Eksamen.docx
+++ b/Rapport Unity Eksamen.docx
@@ -1,6 +1,6 @@
 
 <file path=word/document.xml><?xml version="1.0" encoding="utf-8"?>
-<w:document xmlns:wpc="http://schemas.microsoft.com/office/word/2010/wordprocessingCanvas" xmlns:cx="http://schemas.microsoft.com/office/drawing/2014/chartex" xmlns:cx1="http://schemas.microsoft.com/office/drawing/2015/9/8/chartex" xmlns:cx2="http://schemas.microsoft.com/office/drawing/2015/10/21/chartex" xmlns:cx3="http://schemas.microsoft.com/office/drawing/2016/5/9/chartex" xmlns:cx4="http://schemas.microsoft.com/office/drawing/2016/5/10/chartex" xmlns:cx5="http://schemas.microsoft.com/office/drawing/2016/5/11/chartex" xmlns:cx6="http://schemas.microsoft.com/office/drawing/2016/5/12/chartex" xmlns:cx7="http://schemas.microsoft.com/office/drawing/2016/5/13/chartex" xmlns:cx8="http://schemas.microsoft.com/office/drawing/2016/5/14/chartex" xmlns:mc="http://schemas.openxmlformats.org/markup-compatibility/2006" xmlns:aink="http://schemas.microsoft.com/office/drawing/2016/ink" xmlns:am3d="http://schemas.microsoft.com/office/drawing/2017/model3d" xmlns:o="urn:schemas-microsoft-com:office:office" xmlns:r="http://schemas.openxmlformats.org/officeDocument/2006/relationships" xmlns:m="http://schemas.openxmlformats.org/officeDocument/2006/math" xmlns:v="urn:schemas-microsoft-com:vml" xmlns:wp14="http://schemas.microsoft.com/office/word/2010/wordprocessingDrawing" xmlns:wp="http://schemas.openxmlformats.org/drawingml/2006/wordprocessingDrawing" xmlns:w10="urn:schemas-microsoft-com:office:word" xmlns:w="http://schemas.openxmlformats.org/wordprocessingml/2006/main" xmlns:w14="http://schemas.microsoft.com/office/word/2010/wordml" xmlns:w15="http://schemas.microsoft.com/office/word/2012/wordml" xmlns:w16cid="http://schemas.microsoft.com/office/word/2016/wordml/cid" xmlns:w16se="http://schemas.microsoft.com/office/word/2015/wordml/symex" xmlns:wpg="http://schemas.microsoft.com/office/word/2010/wordprocessingGroup" xmlns:wpi="http://schemas.microsoft.com/office/word/2010/wordprocessingInk" xmlns:wne="http://schemas.microsoft.com/office/word/2006/wordml" xmlns:wps="http://schemas.microsoft.com/office/word/2010/wordprocessingShape" mc:Ignorable="w14 w15 w16se w16cid wp14">
+<w:document xmlns:wpc="http://schemas.microsoft.com/office/word/2010/wordprocessingCanvas" xmlns:cx="http://schemas.microsoft.com/office/drawing/2014/chartex" xmlns:cx1="http://schemas.microsoft.com/office/drawing/2015/9/8/chartex" xmlns:cx2="http://schemas.microsoft.com/office/drawing/2015/10/21/chartex" xmlns:cx3="http://schemas.microsoft.com/office/drawing/2016/5/9/chartex" xmlns:cx4="http://schemas.microsoft.com/office/drawing/2016/5/10/chartex" xmlns:cx5="http://schemas.microsoft.com/office/drawing/2016/5/11/chartex" xmlns:cx6="http://schemas.microsoft.com/office/drawing/2016/5/12/chartex" xmlns:cx7="http://schemas.microsoft.com/office/drawing/2016/5/13/chartex" xmlns:cx8="http://schemas.microsoft.com/office/drawing/2016/5/14/chartex" xmlns:mc="http://schemas.openxmlformats.org/markup-compatibility/2006" xmlns:aink="http://schemas.microsoft.com/office/drawing/2016/ink" xmlns:am3d="http://schemas.microsoft.com/office/drawing/2017/model3d" xmlns:o="urn:schemas-microsoft-com:office:office" xmlns:r="http://schemas.openxmlformats.org/officeDocument/2006/relationships" xmlns:m="http://schemas.openxmlformats.org/officeDocument/2006/math" xmlns:v="urn:schemas-microsoft-com:vml" xmlns:wp14="http://schemas.microsoft.com/office/word/2010/wordprocessingDrawing" xmlns:wp="http://schemas.openxmlformats.org/drawingml/2006/wordprocessingDrawing" xmlns:w10="urn:schemas-microsoft-com:office:word" xmlns:w="http://schemas.openxmlformats.org/wordprocessingml/2006/main" xmlns:w14="http://schemas.microsoft.com/office/word/2010/wordml" xmlns:w15="http://schemas.microsoft.com/office/word/2012/wordml" xmlns:w16cex="http://schemas.microsoft.com/office/word/2018/wordml/cex" xmlns:w16cid="http://schemas.microsoft.com/office/word/2016/wordml/cid" xmlns:w16="http://schemas.microsoft.com/office/word/2018/wordml" xmlns:w16se="http://schemas.microsoft.com/office/word/2015/wordml/symex" xmlns:wpg="http://schemas.microsoft.com/office/word/2010/wordprocessingGroup" xmlns:wpi="http://schemas.microsoft.com/office/word/2010/wordprocessingInk" xmlns:wne="http://schemas.microsoft.com/office/word/2006/wordml" xmlns:wps="http://schemas.microsoft.com/office/word/2010/wordprocessingShape" mc:Ignorable="w14 w15 w16se w16cid w16 w16cex wp14">
   <w:body>
     <w:p>
       <w:pPr>
@@ -56,13 +56,411 @@
       </w:r>
       <w:proofErr w:type="spellEnd"/>
       <w:r>
-        <w:t>, Kaja Holte Navjord, Knut Heggdal og Murvet Erdogan.</w:t>
+        <w:t xml:space="preserve">, Kaja Holte Navjord, Knut Heggdal og </w:t>
+      </w:r>
+      <w:proofErr w:type="spellStart"/>
+      <w:r>
+        <w:t>Murvet</w:t>
+      </w:r>
+      <w:proofErr w:type="spellEnd"/>
+      <w:r>
+        <w:t xml:space="preserve"> </w:t>
+      </w:r>
+      <w:proofErr w:type="spellStart"/>
+      <w:r>
+        <w:t>Erdogan</w:t>
+      </w:r>
+      <w:proofErr w:type="spellEnd"/>
+      <w:r>
+        <w:t>.</w:t>
+      </w:r>
+    </w:p>
+    <w:p/>
+    <w:p>
+      <w:pPr>
+        <w:rPr>
+          <w:b/>
+          <w:bCs/>
+        </w:rPr>
+      </w:pPr>
+      <w:r>
+        <w:rPr>
+          <w:b/>
+          <w:bCs/>
+        </w:rPr>
+        <w:t>1. Prosessen: Skriv noen få avsnitt om hvordan dere har jobbet med besvarelsen. (Jobbet sammen på alt/alene på hver deres del? Hvilke verktøy benyttet dere for å snakke sammen? For å dele kode? Osv.)</w:t>
       </w:r>
     </w:p>
     <w:p>
-      <w:bookmarkStart w:id="0" w:name="_GoBack"/>
-      <w:bookmarkEnd w:id="0"/>
+      <w:r>
+        <w:t xml:space="preserve">Vi begynte å jobbe sammen på en </w:t>
+      </w:r>
+      <w:proofErr w:type="spellStart"/>
+      <w:r>
+        <w:t>Unity</w:t>
+      </w:r>
+      <w:proofErr w:type="spellEnd"/>
+      <w:r>
+        <w:t xml:space="preserve"> fil delt via </w:t>
+      </w:r>
+      <w:proofErr w:type="spellStart"/>
+      <w:r>
+        <w:t>Github</w:t>
+      </w:r>
+      <w:proofErr w:type="spellEnd"/>
+      <w:r>
+        <w:t xml:space="preserve">, og snakket sammen via Discord. </w:t>
+      </w:r>
     </w:p>
+    <w:p>
+      <w:r>
+        <w:t xml:space="preserve">Vi satt alle og jobbet på samme scene, men i hvert vårt hjørne (rom). Dette viste seg å ikke være det smarteste valget, og med en feil </w:t>
+      </w:r>
+      <w:proofErr w:type="spellStart"/>
+      <w:r>
+        <w:t>merge</w:t>
+      </w:r>
+      <w:proofErr w:type="spellEnd"/>
+      <w:r>
+        <w:t xml:space="preserve"> via </w:t>
+      </w:r>
+      <w:proofErr w:type="spellStart"/>
+      <w:r>
+        <w:t>Git</w:t>
+      </w:r>
+      <w:proofErr w:type="spellEnd"/>
+      <w:r>
+        <w:t xml:space="preserve"> forsvant alt. Vi hadde en litt gammel </w:t>
+      </w:r>
+      <w:proofErr w:type="spellStart"/>
+      <w:r>
+        <w:t>backup</w:t>
+      </w:r>
+      <w:proofErr w:type="spellEnd"/>
+      <w:r>
+        <w:t xml:space="preserve">, og prøvde på nytt. Vi hadde kommet langt med dette prosjektet da det gikk galt, og vi bygget rommene våre opp 3-4 ganger før vi ga opp på det første prosjektet. </w:t>
+      </w:r>
+    </w:p>
+    <w:p>
+      <w:r>
+        <w:t xml:space="preserve">Så vi valgte å begynne på et helt nytt prosjekt, da var det andre problemer som kom. Vi var opprinnelig 5 personer på gruppen, men da siste man ikke hadde gjort noe og sluttet å svare oss, valgte vi å fortsette uten han/hun. Dette gjorde at vi fikk litt mer å gjøre, men delegerte det fint og alt så ut til å gå bra med den nye filen. Da vi nesten var helt ferdige, skjedde det derimot igjen en feil </w:t>
+      </w:r>
+      <w:proofErr w:type="spellStart"/>
+      <w:r>
+        <w:t>merge</w:t>
+      </w:r>
+      <w:proofErr w:type="spellEnd"/>
+      <w:r>
+        <w:t>. Dette gikk heldigvis kun ut over en av scenene, og den måtte bygges helt på nytt.</w:t>
+      </w:r>
+    </w:p>
+    <w:p>
+      <w:r>
+        <w:t xml:space="preserve">Scenen ble laget på nytt og siste finish ble satt i gang. Noe vi har lært av denne prosessen er at </w:t>
+      </w:r>
+      <w:proofErr w:type="spellStart"/>
+      <w:r>
+        <w:t>Git</w:t>
+      </w:r>
+      <w:proofErr w:type="spellEnd"/>
+      <w:r>
+        <w:t xml:space="preserve"> kanskje ikke er den beste måten å dele kode når det kommer til </w:t>
+      </w:r>
+      <w:proofErr w:type="spellStart"/>
+      <w:r>
+        <w:t>Unity</w:t>
+      </w:r>
+      <w:proofErr w:type="spellEnd"/>
+      <w:r>
+        <w:t xml:space="preserve"> og at man ikke burde sitte på samme scene samtidig. </w:t>
+      </w:r>
+    </w:p>
+    <w:p/>
+    <w:p>
+      <w:r>
+        <w:t>Vi delte ut prosjektet slikt, men vi hjalp hverandre mye og samarbeidet veldig bra.</w:t>
+      </w:r>
+    </w:p>
+    <w:tbl>
+      <w:tblPr>
+        <w:tblStyle w:val="Tabellrutenett"/>
+        <w:tblW w:w="0" w:type="auto"/>
+        <w:tblLook w:val="04A0" w:firstRow="1" w:lastRow="0" w:firstColumn="1" w:lastColumn="0" w:noHBand="0" w:noVBand="1"/>
+      </w:tblPr>
+      <w:tblGrid>
+        <w:gridCol w:w="4515"/>
+        <w:gridCol w:w="4515"/>
+      </w:tblGrid>
+      <w:tr>
+        <w:trPr>
+          <w:trHeight w:val="425"/>
+        </w:trPr>
+        <w:tc>
+          <w:tcPr>
+            <w:tcW w:w="4515" w:type="dxa"/>
+          </w:tcPr>
+          <w:p>
+            <w:r>
+              <w:t xml:space="preserve">Kaja Holte </w:t>
+            </w:r>
+            <w:proofErr w:type="spellStart"/>
+            <w:r>
+              <w:t>Navjord</w:t>
+            </w:r>
+            <w:r>
+              <w:t>’s</w:t>
+            </w:r>
+            <w:proofErr w:type="spellEnd"/>
+            <w:r>
+              <w:t xml:space="preserve"> scener:</w:t>
+            </w:r>
+          </w:p>
+        </w:tc>
+        <w:tc>
+          <w:tcPr>
+            <w:tcW w:w="4515" w:type="dxa"/>
+          </w:tcPr>
+          <w:p>
+            <w:r>
+              <w:t>Main, Room3 og Fi</w:t>
+            </w:r>
+            <w:r>
+              <w:t xml:space="preserve">nish. </w:t>
+            </w:r>
+          </w:p>
+        </w:tc>
+      </w:tr>
+      <w:tr>
+        <w:trPr>
+          <w:trHeight w:val="425"/>
+        </w:trPr>
+        <w:tc>
+          <w:tcPr>
+            <w:tcW w:w="4515" w:type="dxa"/>
+          </w:tcPr>
+          <w:p>
+            <w:r>
+              <w:t xml:space="preserve">Knut </w:t>
+            </w:r>
+            <w:proofErr w:type="spellStart"/>
+            <w:r>
+              <w:t>Heggdal’s</w:t>
+            </w:r>
+            <w:proofErr w:type="spellEnd"/>
+            <w:r>
+              <w:t xml:space="preserve"> scener:</w:t>
+            </w:r>
+          </w:p>
+        </w:tc>
+        <w:tc>
+          <w:tcPr>
+            <w:tcW w:w="4515" w:type="dxa"/>
+          </w:tcPr>
+          <w:p>
+            <w:r>
+              <w:t>Room2, ansvar for lyd.</w:t>
+            </w:r>
+          </w:p>
+        </w:tc>
+      </w:tr>
+      <w:tr>
+        <w:trPr>
+          <w:trHeight w:val="425"/>
+        </w:trPr>
+        <w:tc>
+          <w:tcPr>
+            <w:tcW w:w="4515" w:type="dxa"/>
+          </w:tcPr>
+          <w:p>
+            <w:proofErr w:type="spellStart"/>
+            <w:r>
+              <w:t>Kittikorn</w:t>
+            </w:r>
+            <w:proofErr w:type="spellEnd"/>
+            <w:r>
+              <w:t xml:space="preserve"> </w:t>
+            </w:r>
+            <w:proofErr w:type="spellStart"/>
+            <w:r>
+              <w:t>Detnoi’s</w:t>
+            </w:r>
+            <w:proofErr w:type="spellEnd"/>
+            <w:r>
+              <w:t xml:space="preserve"> scener:</w:t>
+            </w:r>
+          </w:p>
+        </w:tc>
+        <w:tc>
+          <w:tcPr>
+            <w:tcW w:w="4515" w:type="dxa"/>
+          </w:tcPr>
+          <w:p>
+            <w:r>
+              <w:t>Room1, ansvar</w:t>
+            </w:r>
+            <w:r>
+              <w:t xml:space="preserve"> for det meste av kodingen.</w:t>
+            </w:r>
+          </w:p>
+        </w:tc>
+      </w:tr>
+      <w:tr>
+        <w:trPr>
+          <w:trHeight w:val="409"/>
+        </w:trPr>
+        <w:tc>
+          <w:tcPr>
+            <w:tcW w:w="4515" w:type="dxa"/>
+          </w:tcPr>
+          <w:p>
+            <w:proofErr w:type="spellStart"/>
+            <w:r>
+              <w:t>Murvet</w:t>
+            </w:r>
+            <w:proofErr w:type="spellEnd"/>
+            <w:r>
+              <w:t xml:space="preserve"> </w:t>
+            </w:r>
+            <w:proofErr w:type="spellStart"/>
+            <w:r>
+              <w:t>Erdogan’s</w:t>
+            </w:r>
+            <w:proofErr w:type="spellEnd"/>
+            <w:r>
+              <w:t xml:space="preserve"> scener: </w:t>
+            </w:r>
+          </w:p>
+        </w:tc>
+        <w:tc>
+          <w:tcPr>
+            <w:tcW w:w="4515" w:type="dxa"/>
+          </w:tcPr>
+          <w:p>
+            <w:r>
+              <w:t>Room4.</w:t>
+            </w:r>
+          </w:p>
+        </w:tc>
+      </w:tr>
+    </w:tbl>
+    <w:p/>
+    <w:p>
+      <w:pPr>
+        <w:rPr>
+          <w:b/>
+          <w:bCs/>
+        </w:rPr>
+      </w:pPr>
+      <w:r>
+        <w:rPr>
+          <w:b/>
+          <w:bCs/>
+        </w:rPr>
+        <w:t xml:space="preserve"> 2. </w:t>
+      </w:r>
+      <w:proofErr w:type="spellStart"/>
+      <w:r>
+        <w:rPr>
+          <w:b/>
+          <w:bCs/>
+        </w:rPr>
+        <w:t>Features</w:t>
+      </w:r>
+      <w:proofErr w:type="spellEnd"/>
+      <w:r>
+        <w:rPr>
+          <w:b/>
+          <w:bCs/>
+        </w:rPr>
+        <w:t xml:space="preserve"> fra pensum: En kort liste med hvilke </w:t>
+      </w:r>
+      <w:proofErr w:type="spellStart"/>
+      <w:r>
+        <w:rPr>
+          <w:b/>
+          <w:bCs/>
+        </w:rPr>
+        <w:t>Unity</w:t>
+      </w:r>
+      <w:proofErr w:type="spellEnd"/>
+      <w:r>
+        <w:rPr>
+          <w:b/>
+          <w:bCs/>
+        </w:rPr>
+        <w:t xml:space="preserve"> elementer dere har med.</w:t>
+      </w:r>
+    </w:p>
+    <w:p/>
+    <w:p/>
+    <w:p/>
+    <w:p>
+      <w:pPr>
+        <w:rPr>
+          <w:b/>
+          <w:bCs/>
+        </w:rPr>
+      </w:pPr>
+      <w:r>
+        <w:rPr>
+          <w:b/>
+          <w:bCs/>
+        </w:rPr>
+        <w:t xml:space="preserve">3. Spesielle utfordringer &amp; fancy </w:t>
+      </w:r>
+      <w:proofErr w:type="spellStart"/>
+      <w:r>
+        <w:rPr>
+          <w:b/>
+          <w:bCs/>
+        </w:rPr>
+        <w:t>features</w:t>
+      </w:r>
+      <w:proofErr w:type="spellEnd"/>
+      <w:r>
+        <w:rPr>
+          <w:b/>
+          <w:bCs/>
+        </w:rPr>
+        <w:t xml:space="preserve">: Si litt om hva dere slet med, og hva dere er spesielt fornøyde med. </w:t>
+      </w:r>
+    </w:p>
+    <w:p/>
+    <w:p/>
+    <w:p/>
+    <w:p>
+      <w:pPr>
+        <w:rPr>
+          <w:b/>
+          <w:bCs/>
+        </w:rPr>
+      </w:pPr>
+      <w:r>
+        <w:rPr>
+          <w:b/>
+          <w:bCs/>
+        </w:rPr>
+        <w:t xml:space="preserve">4. Kjente </w:t>
+      </w:r>
+      <w:proofErr w:type="spellStart"/>
+      <w:r>
+        <w:rPr>
+          <w:b/>
+          <w:bCs/>
+        </w:rPr>
+        <w:t>bugs</w:t>
+      </w:r>
+      <w:proofErr w:type="spellEnd"/>
+      <w:r>
+        <w:rPr>
+          <w:b/>
+          <w:bCs/>
+        </w:rPr>
+        <w:t>: Er det noen feil i programmet som dere kjenner til selv? Nevn de i så fall her. Kildehenvisning – VIKTIG: Om det oppdages at dere har benyttet ferdig materiell som dere ikke opplyser om (ikke nevner her), kan det regnes som juks!</w:t>
+      </w:r>
+    </w:p>
+    <w:p/>
+    <w:p/>
     <w:p/>
     <w:sectPr>
       <w:pgSz w:w="11906" w:h="16838"/>
@@ -75,7 +473,7 @@
 </file>
 
 <file path=word/styles.xml><?xml version="1.0" encoding="utf-8"?>
-<w:styles xmlns:mc="http://schemas.openxmlformats.org/markup-compatibility/2006" xmlns:r="http://schemas.openxmlformats.org/officeDocument/2006/relationships" xmlns:w="http://schemas.openxmlformats.org/wordprocessingml/2006/main" xmlns:w14="http://schemas.microsoft.com/office/word/2010/wordml" xmlns:w15="http://schemas.microsoft.com/office/word/2012/wordml" xmlns:w16cid="http://schemas.microsoft.com/office/word/2016/wordml/cid" xmlns:w16se="http://schemas.microsoft.com/office/word/2015/wordml/symex" mc:Ignorable="w14 w15 w16se w16cid">
+<w:styles xmlns:mc="http://schemas.openxmlformats.org/markup-compatibility/2006" xmlns:r="http://schemas.openxmlformats.org/officeDocument/2006/relationships" xmlns:w="http://schemas.openxmlformats.org/wordprocessingml/2006/main" xmlns:w14="http://schemas.microsoft.com/office/word/2010/wordml" xmlns:w15="http://schemas.microsoft.com/office/word/2012/wordml" xmlns:w16cex="http://schemas.microsoft.com/office/word/2018/wordml/cex" xmlns:w16cid="http://schemas.microsoft.com/office/word/2016/wordml/cid" xmlns:w16="http://schemas.microsoft.com/office/word/2018/wordml" xmlns:w16se="http://schemas.microsoft.com/office/word/2015/wordml/symex" mc:Ignorable="w14 w15 w16se w16cid w16 w16cex">
   <w:docDefaults>
     <w:rPrDefault>
       <w:rPr>
@@ -91,7 +489,7 @@
       </w:pPr>
     </w:pPrDefault>
   </w:docDefaults>
-  <w:latentStyles w:defLockedState="0" w:defUIPriority="99" w:defSemiHidden="0" w:defUnhideWhenUsed="0" w:defQFormat="0" w:count="377">
+  <w:latentStyles w:defLockedState="0" w:defUIPriority="99" w:defSemiHidden="0" w:defUnhideWhenUsed="0" w:defQFormat="0" w:count="376">
     <w:lsdException w:name="Normal" w:uiPriority="0" w:qFormat="1"/>
     <w:lsdException w:name="heading 1" w:uiPriority="9" w:qFormat="1"/>
     <w:lsdException w:name="heading 2" w:semiHidden="1" w:uiPriority="9" w:unhideWhenUsed="1" w:qFormat="1"/>
@@ -197,6 +595,7 @@
     <w:lsdException w:name="HTML Sample" w:semiHidden="1" w:unhideWhenUsed="1"/>
     <w:lsdException w:name="HTML Typewriter" w:semiHidden="1" w:unhideWhenUsed="1"/>
     <w:lsdException w:name="HTML Variable" w:semiHidden="1" w:unhideWhenUsed="1"/>
+    <w:lsdException w:name="Normal Table" w:semiHidden="1" w:unhideWhenUsed="1"/>
     <w:lsdException w:name="annotation subject" w:semiHidden="1" w:unhideWhenUsed="1"/>
     <w:lsdException w:name="No List" w:semiHidden="1" w:unhideWhenUsed="1"/>
     <w:lsdException w:name="Outline List 1" w:semiHidden="1" w:unhideWhenUsed="1"/>
@@ -243,8 +642,10 @@
     <w:lsdException w:name="Table Subtle 2" w:semiHidden="1" w:unhideWhenUsed="1"/>
     <w:lsdException w:name="Table Web 1" w:semiHidden="1" w:unhideWhenUsed="1"/>
     <w:lsdException w:name="Table Web 2" w:semiHidden="1" w:unhideWhenUsed="1"/>
+    <w:lsdException w:name="Table Web 3" w:semiHidden="1" w:unhideWhenUsed="1"/>
     <w:lsdException w:name="Balloon Text" w:semiHidden="1" w:unhideWhenUsed="1"/>
     <w:lsdException w:name="Table Grid" w:uiPriority="39"/>
+    <w:lsdException w:name="Table Theme" w:semiHidden="1" w:unhideWhenUsed="1"/>
     <w:lsdException w:name="Placeholder Text" w:semiHidden="1"/>
     <w:lsdException w:name="No Spacing" w:uiPriority="1" w:qFormat="1"/>
     <w:lsdException w:name="Light Shading" w:uiPriority="60"/>
@@ -465,7 +866,6 @@
     <w:lsdException w:name="Hashtag" w:semiHidden="1" w:unhideWhenUsed="1"/>
     <w:lsdException w:name="Unresolved Mention" w:semiHidden="1" w:unhideWhenUsed="1"/>
     <w:lsdException w:name="Smart Link" w:semiHidden="1" w:unhideWhenUsed="1"/>
-    <w:lsdException w:name="Smart Link Error" w:semiHidden="1" w:unhideWhenUsed="1"/>
   </w:latentStyles>
   <w:style w:type="paragraph" w:default="1" w:styleId="Normal">
     <w:name w:val="Normal"/>
@@ -531,6 +931,25 @@
       <w:sz w:val="32"/>
       <w:szCs w:val="32"/>
     </w:rPr>
+  </w:style>
+  <w:style w:type="table" w:styleId="Tabellrutenett">
+    <w:name w:val="Table Grid"/>
+    <w:basedOn w:val="Vanligtabell"/>
+    <w:uiPriority w:val="39"/>
+    <w:rsid w:val="00D64F55"/>
+    <w:pPr>
+      <w:spacing w:after="0" w:line="240" w:lineRule="auto"/>
+    </w:pPr>
+    <w:tblPr>
+      <w:tblBorders>
+        <w:top w:val="single" w:sz="4" w:space="0" w:color="auto"/>
+        <w:left w:val="single" w:sz="4" w:space="0" w:color="auto"/>
+        <w:bottom w:val="single" w:sz="4" w:space="0" w:color="auto"/>
+        <w:right w:val="single" w:sz="4" w:space="0" w:color="auto"/>
+        <w:insideH w:val="single" w:sz="4" w:space="0" w:color="auto"/>
+        <w:insideV w:val="single" w:sz="4" w:space="0" w:color="auto"/>
+      </w:tblBorders>
+    </w:tblPr>
   </w:style>
 </w:styles>
 </file>

</xml_diff>

<commit_message>
Update Rapport Unity Eksamen.docx
</commit_message>
<xml_diff>
--- a/Rapport Unity Eksamen.docx
+++ b/Rapport Unity Eksamen.docx
@@ -1,6 +1,6 @@
 
 <file path=word/document.xml><?xml version="1.0" encoding="utf-8"?>
-<w:document xmlns:wpc="http://schemas.microsoft.com/office/word/2010/wordprocessingCanvas" xmlns:cx="http://schemas.microsoft.com/office/drawing/2014/chartex" xmlns:cx1="http://schemas.microsoft.com/office/drawing/2015/9/8/chartex" xmlns:cx2="http://schemas.microsoft.com/office/drawing/2015/10/21/chartex" xmlns:cx3="http://schemas.microsoft.com/office/drawing/2016/5/9/chartex" xmlns:cx4="http://schemas.microsoft.com/office/drawing/2016/5/10/chartex" xmlns:cx5="http://schemas.microsoft.com/office/drawing/2016/5/11/chartex" xmlns:cx6="http://schemas.microsoft.com/office/drawing/2016/5/12/chartex" xmlns:cx7="http://schemas.microsoft.com/office/drawing/2016/5/13/chartex" xmlns:cx8="http://schemas.microsoft.com/office/drawing/2016/5/14/chartex" xmlns:mc="http://schemas.openxmlformats.org/markup-compatibility/2006" xmlns:aink="http://schemas.microsoft.com/office/drawing/2016/ink" xmlns:am3d="http://schemas.microsoft.com/office/drawing/2017/model3d" xmlns:o="urn:schemas-microsoft-com:office:office" xmlns:r="http://schemas.openxmlformats.org/officeDocument/2006/relationships" xmlns:m="http://schemas.openxmlformats.org/officeDocument/2006/math" xmlns:v="urn:schemas-microsoft-com:vml" xmlns:wp14="http://schemas.microsoft.com/office/word/2010/wordprocessingDrawing" xmlns:wp="http://schemas.openxmlformats.org/drawingml/2006/wordprocessingDrawing" xmlns:w10="urn:schemas-microsoft-com:office:word" xmlns:w="http://schemas.openxmlformats.org/wordprocessingml/2006/main" xmlns:w14="http://schemas.microsoft.com/office/word/2010/wordml" xmlns:w15="http://schemas.microsoft.com/office/word/2012/wordml" xmlns:w16cex="http://schemas.microsoft.com/office/word/2018/wordml/cex" xmlns:w16cid="http://schemas.microsoft.com/office/word/2016/wordml/cid" xmlns:w16="http://schemas.microsoft.com/office/word/2018/wordml" xmlns:w16se="http://schemas.microsoft.com/office/word/2015/wordml/symex" xmlns:wpg="http://schemas.microsoft.com/office/word/2010/wordprocessingGroup" xmlns:wpi="http://schemas.microsoft.com/office/word/2010/wordprocessingInk" xmlns:wne="http://schemas.microsoft.com/office/word/2006/wordml" xmlns:wps="http://schemas.microsoft.com/office/word/2010/wordprocessingShape" mc:Ignorable="w14 w15 w16se w16cid w16 w16cex wp14">
+<w:document xmlns:wpc="http://schemas.microsoft.com/office/word/2010/wordprocessingCanvas" xmlns:cx="http://schemas.microsoft.com/office/drawing/2014/chartex" xmlns:cx1="http://schemas.microsoft.com/office/drawing/2015/9/8/chartex" xmlns:cx2="http://schemas.microsoft.com/office/drawing/2015/10/21/chartex" xmlns:cx3="http://schemas.microsoft.com/office/drawing/2016/5/9/chartex" xmlns:cx4="http://schemas.microsoft.com/office/drawing/2016/5/10/chartex" xmlns:cx5="http://schemas.microsoft.com/office/drawing/2016/5/11/chartex" xmlns:cx6="http://schemas.microsoft.com/office/drawing/2016/5/12/chartex" xmlns:cx7="http://schemas.microsoft.com/office/drawing/2016/5/13/chartex" xmlns:cx8="http://schemas.microsoft.com/office/drawing/2016/5/14/chartex" xmlns:mc="http://schemas.openxmlformats.org/markup-compatibility/2006" xmlns:aink="http://schemas.microsoft.com/office/drawing/2016/ink" xmlns:am3d="http://schemas.microsoft.com/office/drawing/2017/model3d" xmlns:o="urn:schemas-microsoft-com:office:office" xmlns:r="http://schemas.openxmlformats.org/officeDocument/2006/relationships" xmlns:m="http://schemas.openxmlformats.org/officeDocument/2006/math" xmlns:v="urn:schemas-microsoft-com:vml" xmlns:wp14="http://schemas.microsoft.com/office/word/2010/wordprocessingDrawing" xmlns:wp="http://schemas.openxmlformats.org/drawingml/2006/wordprocessingDrawing" xmlns:w10="urn:schemas-microsoft-com:office:word" xmlns:w="http://schemas.openxmlformats.org/wordprocessingml/2006/main" xmlns:w14="http://schemas.microsoft.com/office/word/2010/wordml" xmlns:w15="http://schemas.microsoft.com/office/word/2012/wordml" xmlns:w16cid="http://schemas.microsoft.com/office/word/2016/wordml/cid" xmlns:w16se="http://schemas.microsoft.com/office/word/2015/wordml/symex" xmlns:wpg="http://schemas.microsoft.com/office/word/2010/wordprocessingGroup" xmlns:wpi="http://schemas.microsoft.com/office/word/2010/wordprocessingInk" xmlns:wne="http://schemas.microsoft.com/office/word/2006/wordml" xmlns:wps="http://schemas.microsoft.com/office/word/2010/wordprocessingShape" mc:Ignorable="w14 w15 w16se w16cid wp14">
   <w:body>
     <w:p>
       <w:pPr>
@@ -16,23 +16,7 @@
           <w:sz w:val="48"/>
           <w:szCs w:val="48"/>
         </w:rPr>
-        <w:t xml:space="preserve">Rapport </w:t>
-      </w:r>
-      <w:proofErr w:type="spellStart"/>
-      <w:r>
-        <w:rPr>
-          <w:sz w:val="48"/>
-          <w:szCs w:val="48"/>
-        </w:rPr>
-        <w:t>Unity</w:t>
-      </w:r>
-      <w:proofErr w:type="spellEnd"/>
-      <w:r>
-        <w:rPr>
-          <w:sz w:val="48"/>
-          <w:szCs w:val="48"/>
-        </w:rPr>
-        <w:t xml:space="preserve"> Eksamen</w:t>
+        <w:t>Rapport Unity Eksamen</w:t>
       </w:r>
     </w:p>
     <w:p/>
@@ -42,37 +26,8 @@
       </w:r>
     </w:p>
     <w:p>
-      <w:proofErr w:type="spellStart"/>
-      <w:r>
-        <w:t>Kittikorn</w:t>
-      </w:r>
-      <w:proofErr w:type="spellEnd"/>
-      <w:r>
-        <w:t xml:space="preserve"> </w:t>
-      </w:r>
-      <w:proofErr w:type="spellStart"/>
-      <w:r>
-        <w:t>Detnoi</w:t>
-      </w:r>
-      <w:proofErr w:type="spellEnd"/>
-      <w:r>
-        <w:t xml:space="preserve">, Kaja Holte Navjord, Knut Heggdal og </w:t>
-      </w:r>
-      <w:proofErr w:type="spellStart"/>
-      <w:r>
-        <w:t>Murvet</w:t>
-      </w:r>
-      <w:proofErr w:type="spellEnd"/>
-      <w:r>
-        <w:t xml:space="preserve"> </w:t>
-      </w:r>
-      <w:proofErr w:type="spellStart"/>
-      <w:r>
-        <w:t>Erdogan</w:t>
-      </w:r>
-      <w:proofErr w:type="spellEnd"/>
-      <w:r>
-        <w:t>.</w:t>
+      <w:r>
+        <w:t>Kittikorn Detnoi, Kaja Holte Navjord, Knut Heggdal og Murvet Erdogan.</w:t>
       </w:r>
     </w:p>
     <w:p/>
@@ -114,86 +69,22 @@
     </w:p>
     <w:p>
       <w:r>
-        <w:t xml:space="preserve">Vi begynte å jobbe sammen på en </w:t>
-      </w:r>
-      <w:proofErr w:type="spellStart"/>
-      <w:r>
-        <w:t>Unity</w:t>
-      </w:r>
-      <w:proofErr w:type="spellEnd"/>
-      <w:r>
-        <w:t xml:space="preserve"> fil delt via </w:t>
-      </w:r>
-      <w:proofErr w:type="spellStart"/>
-      <w:r>
-        <w:t>Github</w:t>
-      </w:r>
-      <w:proofErr w:type="spellEnd"/>
-      <w:r>
-        <w:t xml:space="preserve">, og snakket sammen via Discord. </w:t>
-      </w:r>
-    </w:p>
-    <w:p>
-      <w:r>
-        <w:t xml:space="preserve">Vi satt alle og jobbet på samme scene, men i hvert vårt hjørne (rom). Dette viste seg å ikke være det smarteste valget, og med en feil </w:t>
-      </w:r>
-      <w:proofErr w:type="spellStart"/>
-      <w:r>
-        <w:t>merge</w:t>
-      </w:r>
-      <w:proofErr w:type="spellEnd"/>
-      <w:r>
-        <w:t xml:space="preserve"> via </w:t>
-      </w:r>
-      <w:proofErr w:type="spellStart"/>
-      <w:r>
-        <w:t>Git</w:t>
-      </w:r>
-      <w:proofErr w:type="spellEnd"/>
-      <w:r>
-        <w:t xml:space="preserve"> forsvant alt. Vi hadde en litt gammel </w:t>
-      </w:r>
-      <w:proofErr w:type="spellStart"/>
-      <w:r>
-        <w:t>backup</w:t>
-      </w:r>
-      <w:proofErr w:type="spellEnd"/>
-      <w:r>
-        <w:t xml:space="preserve">, og prøvde på nytt. Vi hadde kommet langt med dette prosjektet da det gikk galt, og vi bygget rommene våre opp 3-4 ganger før vi ga opp på det første prosjektet. </w:t>
-      </w:r>
-    </w:p>
-    <w:p>
-      <w:r>
-        <w:t xml:space="preserve">Så vi valgte å begynne på et helt nytt prosjekt, da var det andre problemer som kom. Vi var opprinnelig 5 personer på gruppen, men da siste man ikke hadde gjort noe og sluttet å svare oss, valgte vi å fortsette uten han/hun. Dette gjorde at vi fikk litt mer å gjøre, men delegerte det fint og alt så ut til å gå bra med den nye filen. Da vi nesten var helt ferdige, skjedde det derimot igjen en feil </w:t>
-      </w:r>
-      <w:proofErr w:type="spellStart"/>
-      <w:r>
-        <w:t>merge</w:t>
-      </w:r>
-      <w:proofErr w:type="spellEnd"/>
-      <w:r>
-        <w:t>. Dette gikk heldigvis kun ut over en av scenene, og den måtte bygges helt på nytt.</w:t>
-      </w:r>
-    </w:p>
-    <w:p>
-      <w:r>
-        <w:t xml:space="preserve">Scenen ble laget på nytt og siste finish ble satt i gang. Noe vi har lært av denne prosessen er at </w:t>
-      </w:r>
-      <w:proofErr w:type="spellStart"/>
-      <w:r>
-        <w:t>Git</w:t>
-      </w:r>
-      <w:proofErr w:type="spellEnd"/>
-      <w:r>
-        <w:t xml:space="preserve"> kanskje ikke er den beste måten å dele kode når det kommer til </w:t>
-      </w:r>
-      <w:proofErr w:type="spellStart"/>
-      <w:r>
-        <w:t>Unity</w:t>
-      </w:r>
-      <w:proofErr w:type="spellEnd"/>
-      <w:r>
-        <w:t xml:space="preserve"> og at man ikke burde sitte på samme scene samtidig. </w:t>
+        <w:t xml:space="preserve">Vi begynte å jobbe sammen på en Unity fil delt via Github, og snakket sammen via Discord. </w:t>
+      </w:r>
+    </w:p>
+    <w:p>
+      <w:r>
+        <w:t xml:space="preserve">Vi satt alle og jobbet på samme scene, men i hvert vårt hjørne (rom). Dette viste seg å ikke være det smarteste valget, og med en feil merge via Git forsvant alt. Vi hadde en litt gammel backup, og prøvde på nytt. Vi hadde kommet langt med dette prosjektet da det gikk galt, og vi bygget rommene våre opp 3-4 ganger før vi ga opp på det første prosjektet. </w:t>
+      </w:r>
+    </w:p>
+    <w:p>
+      <w:r>
+        <w:t>Så vi valgte å begynne på et helt nytt prosjekt, da var det andre problemer som kom. Vi var opprinnelig 5 personer på gruppen, men da siste man ikke hadde gjort noe og sluttet å svare oss, valgte vi å fortsette uten han/hun. Dette gjorde at vi fikk litt mer å gjøre, men delegerte det fint og alt så ut til å gå bra med den nye filen. Da vi nesten var helt ferdige, skjedde det derimot igjen en feil merge. Dette gikk heldigvis kun ut over en av scenene, og den måtte bygges helt på nytt.</w:t>
+      </w:r>
+    </w:p>
+    <w:p>
+      <w:r>
+        <w:t xml:space="preserve">Scenen ble laget på nytt og siste finish ble satt i gang. Noe vi har lært av denne prosessen er at Git kanskje ikke er den beste måten å dele kode når det kommer til Unity og at man ikke burde sitte på samme scene samtidig. </w:t>
       </w:r>
     </w:p>
     <w:p/>
@@ -222,16 +113,11 @@
           </w:tcPr>
           <w:p>
             <w:r>
-              <w:t xml:space="preserve">Kaja Holte </w:t>
-            </w:r>
-            <w:proofErr w:type="spellStart"/>
-            <w:r>
-              <w:t>Navjord</w:t>
+              <w:t>Kaja Holte Navjord</w:t>
             </w:r>
             <w:r>
               <w:t>’s</w:t>
             </w:r>
-            <w:proofErr w:type="spellEnd"/>
             <w:r>
               <w:t xml:space="preserve"> scener:</w:t>
             </w:r>
@@ -261,15 +147,7 @@
           </w:tcPr>
           <w:p>
             <w:r>
-              <w:t xml:space="preserve">Knut </w:t>
-            </w:r>
-            <w:proofErr w:type="spellStart"/>
-            <w:r>
-              <w:t>Heggdal’s</w:t>
-            </w:r>
-            <w:proofErr w:type="spellEnd"/>
-            <w:r>
-              <w:t xml:space="preserve"> scener:</w:t>
+              <w:t>Knut Heggdal’s scener:</w:t>
             </w:r>
           </w:p>
         </w:tc>
@@ -293,21 +171,8 @@
             <w:tcW w:w="4515" w:type="dxa"/>
           </w:tcPr>
           <w:p>
-            <w:proofErr w:type="spellStart"/>
             <w:r>
-              <w:t>Kittikorn</w:t>
-            </w:r>
-            <w:proofErr w:type="spellEnd"/>
-            <w:r>
-              <w:t xml:space="preserve"> </w:t>
-            </w:r>
-            <w:proofErr w:type="spellStart"/>
-            <w:r>
-              <w:t>Detnoi’s</w:t>
-            </w:r>
-            <w:proofErr w:type="spellEnd"/>
-            <w:r>
-              <w:t xml:space="preserve"> scener:</w:t>
+              <w:t>Kittikorn Detnoi’s scener:</w:t>
             </w:r>
           </w:p>
         </w:tc>
@@ -334,21 +199,8 @@
             <w:tcW w:w="4515" w:type="dxa"/>
           </w:tcPr>
           <w:p>
-            <w:proofErr w:type="spellStart"/>
             <w:r>
-              <w:t>Murvet</w:t>
-            </w:r>
-            <w:proofErr w:type="spellEnd"/>
-            <w:r>
-              <w:t xml:space="preserve"> </w:t>
-            </w:r>
-            <w:proofErr w:type="spellStart"/>
-            <w:r>
-              <w:t>Erdogan’s</w:t>
-            </w:r>
-            <w:proofErr w:type="spellEnd"/>
-            <w:r>
-              <w:t xml:space="preserve"> scener: </w:t>
+              <w:t xml:space="preserve">Murvet Erdogan’s scener: </w:t>
             </w:r>
           </w:p>
         </w:tc>
@@ -372,115 +224,110 @@
           <w:bCs/>
         </w:rPr>
       </w:pPr>
-      <w:r>
+    </w:p>
+    <w:p>
+      <w:pPr>
         <w:rPr>
           <w:b/>
           <w:bCs/>
         </w:rPr>
-        <w:t xml:space="preserve"> 2. </w:t>
-      </w:r>
-      <w:proofErr w:type="spellStart"/>
+      </w:pPr>
       <w:r>
         <w:rPr>
           <w:b/>
           <w:bCs/>
         </w:rPr>
-        <w:t>Features</w:t>
-      </w:r>
-      <w:proofErr w:type="spellEnd"/>
-      <w:r>
+        <w:lastRenderedPageBreak/>
+        <w:t xml:space="preserve"> 2. Features fra pensum: En kort liste med hvilke Unity elementer dere har med.</w:t>
+      </w:r>
+    </w:p>
+    <w:p>
+      <w:r>
+        <w:t>1. OnTriggerEnter / Exit</w:t>
+      </w:r>
+    </w:p>
+    <w:p>
+      <w:r>
+        <w:t>2.Collision for Trigger Eventer</w:t>
+      </w:r>
+      <w:r>
+        <w:br/>
+        <w:t>3. Application.quit &amp; ScreenResolution</w:t>
+      </w:r>
+    </w:p>
+    <w:p>
+      <w:r>
+        <w:t>4.Canvas &amp; Panel med buttons for de forskjellige skjermene (kodepanel, pause og setttings meny)</w:t>
+      </w:r>
+    </w:p>
+    <w:p>
+      <w:r>
+        <w:t xml:space="preserve">5. Unity Standard Assets for å bruke FPS kontrolleren </w:t>
+      </w:r>
+    </w:p>
+    <w:p/>
+    <w:p>
+      <w:pPr>
         <w:rPr>
           <w:b/>
           <w:bCs/>
         </w:rPr>
-        <w:t xml:space="preserve"> fra pensum: En kort liste med hvilke </w:t>
-      </w:r>
-      <w:proofErr w:type="spellStart"/>
+      </w:pPr>
       <w:r>
         <w:rPr>
           <w:b/>
           <w:bCs/>
         </w:rPr>
-        <w:t>Unity</w:t>
-      </w:r>
-      <w:proofErr w:type="spellEnd"/>
-      <w:r>
+        <w:t xml:space="preserve">3. Spesielle utfordringer &amp; fancy features: Si litt om hva dere slet med, og hva dere er spesielt fornøyde med. </w:t>
+      </w:r>
+    </w:p>
+    <w:p>
+      <w:r>
+        <w:t>Kitti slet med å finne en måte på hvordan han kunne bruke et script for å kunne håndtere alle passordene og dørene i spillet, men bestemte seg til slutt på at vi bare kopierer scriptet og endrer på passordet manuelt. Ellers ganske fornøyd med at scriptene interagerer med Canvas og Buttons for å interagere med kodepanelene.</w:t>
+      </w:r>
+      <w:bookmarkStart w:id="0" w:name="_GoBack"/>
+      <w:bookmarkEnd w:id="0"/>
+    </w:p>
+    <w:p/>
+    <w:p/>
+    <w:p>
+      <w:pPr>
         <w:rPr>
           <w:b/>
           <w:bCs/>
         </w:rPr>
-        <w:t xml:space="preserve"> elementer dere har med.</w:t>
-      </w:r>
-    </w:p>
-    <w:p/>
-    <w:p/>
-    <w:p/>
-    <w:p>
-      <w:pPr>
+      </w:pPr>
+      <w:r>
         <w:rPr>
           <w:b/>
           <w:bCs/>
         </w:rPr>
-      </w:pPr>
-      <w:r>
-        <w:rPr>
-          <w:b/>
-          <w:bCs/>
-        </w:rPr>
-        <w:t xml:space="preserve">3. Spesielle utfordringer &amp; fancy </w:t>
-      </w:r>
-      <w:proofErr w:type="spellStart"/>
-      <w:r>
-        <w:rPr>
-          <w:b/>
-          <w:bCs/>
-        </w:rPr>
-        <w:t>features</w:t>
-      </w:r>
-      <w:proofErr w:type="spellEnd"/>
-      <w:r>
-        <w:rPr>
-          <w:b/>
-          <w:bCs/>
-        </w:rPr>
-        <w:t xml:space="preserve">: Si litt om hva dere slet med, og hva dere er spesielt fornøyde med. </w:t>
-      </w:r>
-    </w:p>
-    <w:p/>
-    <w:p/>
-    <w:p/>
-    <w:p>
-      <w:pPr>
-        <w:rPr>
-          <w:b/>
-          <w:bCs/>
-        </w:rPr>
-      </w:pPr>
-      <w:r>
-        <w:rPr>
-          <w:b/>
-          <w:bCs/>
-        </w:rPr>
-        <w:t xml:space="preserve">4. Kjente </w:t>
-      </w:r>
-      <w:proofErr w:type="spellStart"/>
-      <w:r>
-        <w:rPr>
-          <w:b/>
-          <w:bCs/>
-        </w:rPr>
-        <w:t>bugs</w:t>
-      </w:r>
-      <w:proofErr w:type="spellEnd"/>
-      <w:r>
-        <w:rPr>
-          <w:b/>
-          <w:bCs/>
-        </w:rPr>
-        <w:t>: Er det noen feil i programmet som dere kjenner til selv? Nevn de i så fall her. Kildehenvisning – VIKTIG: Om det oppdages at dere har benyttet ferdig materiell som dere ikke opplyser om (ikke nevner her), kan det regnes som juks!</w:t>
-      </w:r>
-    </w:p>
-    <w:p/>
+        <w:t>4. Kjente bugs: Er det noen feil i programmet som dere kjenner til selv? Nevn de i så fall her. Kildehenvisning – VIKTIG: Om det oppdages at dere har benyttet ferdig materiell som dere ikke opplyser om (ikke nevner her), kan det regnes som juks!</w:t>
+      </w:r>
+    </w:p>
+    <w:p>
+      <w:r>
+        <w:t>Alle modellene som ble brukt i dette prosjektet har blitt laget selv eller hentet fra Kitti’s gamle prosjekter som han har jobbet med før.</w:t>
+      </w:r>
+    </w:p>
+    <w:p>
+      <w:r>
+        <w:t>Ellers har vi brukt Unity Standard Assets sitt FPS-kontroller for å kunne spille spillet, som er tilgjengelig for privat bruk.</w:t>
+      </w:r>
+    </w:p>
+    <w:p>
+      <w:r>
+        <w:t xml:space="preserve">Tutorials som vi har sett på fra bruker: </w:t>
+      </w:r>
+      <w:hyperlink r:id="rId4" w:history="1">
+        <w:r>
+          <w:rPr>
+            <w:rStyle w:val="Hyperkobling"/>
+          </w:rPr>
+          <w:t>https://www.youtube.com/user/Brackeys</w:t>
+        </w:r>
+      </w:hyperlink>
+    </w:p>
     <w:p/>
     <w:p/>
     <w:sectPr>
@@ -494,7 +341,7 @@
 </file>
 
 <file path=word/styles.xml><?xml version="1.0" encoding="utf-8"?>
-<w:styles xmlns:mc="http://schemas.openxmlformats.org/markup-compatibility/2006" xmlns:r="http://schemas.openxmlformats.org/officeDocument/2006/relationships" xmlns:w="http://schemas.openxmlformats.org/wordprocessingml/2006/main" xmlns:w14="http://schemas.microsoft.com/office/word/2010/wordml" xmlns:w15="http://schemas.microsoft.com/office/word/2012/wordml" xmlns:w16cex="http://schemas.microsoft.com/office/word/2018/wordml/cex" xmlns:w16cid="http://schemas.microsoft.com/office/word/2016/wordml/cid" xmlns:w16="http://schemas.microsoft.com/office/word/2018/wordml" xmlns:w16se="http://schemas.microsoft.com/office/word/2015/wordml/symex" mc:Ignorable="w14 w15 w16se w16cid w16 w16cex">
+<w:styles xmlns:mc="http://schemas.openxmlformats.org/markup-compatibility/2006" xmlns:r="http://schemas.openxmlformats.org/officeDocument/2006/relationships" xmlns:w="http://schemas.openxmlformats.org/wordprocessingml/2006/main" xmlns:w14="http://schemas.microsoft.com/office/word/2010/wordml" xmlns:w15="http://schemas.microsoft.com/office/word/2012/wordml" xmlns:w16cid="http://schemas.microsoft.com/office/word/2016/wordml/cid" xmlns:w16se="http://schemas.microsoft.com/office/word/2015/wordml/symex" mc:Ignorable="w14 w15 w16se w16cid">
   <w:docDefaults>
     <w:rPrDefault>
       <w:rPr>
@@ -510,7 +357,7 @@
       </w:pPr>
     </w:pPrDefault>
   </w:docDefaults>
-  <w:latentStyles w:defLockedState="0" w:defUIPriority="99" w:defSemiHidden="0" w:defUnhideWhenUsed="0" w:defQFormat="0" w:count="376">
+  <w:latentStyles w:defLockedState="0" w:defUIPriority="99" w:defSemiHidden="0" w:defUnhideWhenUsed="0" w:defQFormat="0" w:count="377">
     <w:lsdException w:name="Normal" w:uiPriority="0" w:qFormat="1"/>
     <w:lsdException w:name="heading 1" w:uiPriority="9" w:qFormat="1"/>
     <w:lsdException w:name="heading 2" w:semiHidden="1" w:uiPriority="9" w:unhideWhenUsed="1" w:qFormat="1"/>
@@ -616,7 +463,6 @@
     <w:lsdException w:name="HTML Sample" w:semiHidden="1" w:unhideWhenUsed="1"/>
     <w:lsdException w:name="HTML Typewriter" w:semiHidden="1" w:unhideWhenUsed="1"/>
     <w:lsdException w:name="HTML Variable" w:semiHidden="1" w:unhideWhenUsed="1"/>
-    <w:lsdException w:name="Normal Table" w:semiHidden="1" w:unhideWhenUsed="1"/>
     <w:lsdException w:name="annotation subject" w:semiHidden="1" w:unhideWhenUsed="1"/>
     <w:lsdException w:name="No List" w:semiHidden="1" w:unhideWhenUsed="1"/>
     <w:lsdException w:name="Outline List 1" w:semiHidden="1" w:unhideWhenUsed="1"/>
@@ -663,10 +509,8 @@
     <w:lsdException w:name="Table Subtle 2" w:semiHidden="1" w:unhideWhenUsed="1"/>
     <w:lsdException w:name="Table Web 1" w:semiHidden="1" w:unhideWhenUsed="1"/>
     <w:lsdException w:name="Table Web 2" w:semiHidden="1" w:unhideWhenUsed="1"/>
-    <w:lsdException w:name="Table Web 3" w:semiHidden="1" w:unhideWhenUsed="1"/>
     <w:lsdException w:name="Balloon Text" w:semiHidden="1" w:unhideWhenUsed="1"/>
     <w:lsdException w:name="Table Grid" w:uiPriority="39"/>
-    <w:lsdException w:name="Table Theme" w:semiHidden="1" w:unhideWhenUsed="1"/>
     <w:lsdException w:name="Placeholder Text" w:semiHidden="1"/>
     <w:lsdException w:name="No Spacing" w:uiPriority="1" w:qFormat="1"/>
     <w:lsdException w:name="Light Shading" w:uiPriority="60"/>
@@ -887,6 +731,7 @@
     <w:lsdException w:name="Hashtag" w:semiHidden="1" w:unhideWhenUsed="1"/>
     <w:lsdException w:name="Unresolved Mention" w:semiHidden="1" w:unhideWhenUsed="1"/>
     <w:lsdException w:name="Smart Link" w:semiHidden="1" w:unhideWhenUsed="1"/>
+    <w:lsdException w:name="Smart Link Error" w:semiHidden="1" w:unhideWhenUsed="1"/>
   </w:latentStyles>
   <w:style w:type="paragraph" w:default="1" w:styleId="Normal">
     <w:name w:val="Normal"/>
@@ -971,6 +816,18 @@
         <w:insideV w:val="single" w:sz="4" w:space="0" w:color="auto"/>
       </w:tblBorders>
     </w:tblPr>
+  </w:style>
+  <w:style w:type="character" w:styleId="Hyperkobling">
+    <w:name w:val="Hyperlink"/>
+    <w:basedOn w:val="Standardskriftforavsnitt"/>
+    <w:uiPriority w:val="99"/>
+    <w:semiHidden/>
+    <w:unhideWhenUsed/>
+    <w:rsid w:val="004442A1"/>
+    <w:rPr>
+      <w:color w:val="0000FF"/>
+      <w:u w:val="single"/>
+    </w:rPr>
   </w:style>
 </w:styles>
 </file>

</xml_diff>